<commit_message>
Modificaciones mas Elegir asientos
</commit_message>
<xml_diff>
--- a/Login.docx
+++ b/Login.docx
@@ -1,6 +1,6 @@
 
 <file path=word/document.xml><?xml version="1.0" encoding="utf-8"?>
-<w:document xmlns:wpc="http://schemas.microsoft.com/office/word/2010/wordprocessingCanvas" xmlns:mc="http://schemas.openxmlformats.org/markup-compatibility/2006" xmlns:o="urn:schemas-microsoft-com:office:office" xmlns:r="http://schemas.openxmlformats.org/officeDocument/2006/relationships" xmlns:m="http://schemas.openxmlformats.org/officeDocument/2006/math" xmlns:v="urn:schemas-microsoft-com:vml" xmlns:wp14="http://schemas.microsoft.com/office/word/2010/wordprocessingDrawing" xmlns:wp="http://schemas.openxmlformats.org/drawingml/2006/wordprocessingDrawing" xmlns:w10="urn:schemas-microsoft-com:office:word" xmlns:w="http://schemas.openxmlformats.org/wordprocessingml/2006/main" xmlns:w14="http://schemas.microsoft.com/office/word/2010/wordml" xmlns:w15="http://schemas.microsoft.com/office/word/2012/wordml" xmlns:wpg="http://schemas.microsoft.com/office/word/2010/wordprocessingGroup" xmlns:wpi="http://schemas.microsoft.com/office/word/2010/wordprocessingInk" xmlns:wne="http://schemas.microsoft.com/office/word/2006/wordml" xmlns:wps="http://schemas.microsoft.com/office/word/2010/wordprocessingShape" mc:Ignorable="w14 w15 wp14">
+<w:document xmlns:wpc="http://schemas.microsoft.com/office/word/2010/wordprocessingCanvas" xmlns:cx="http://schemas.microsoft.com/office/drawing/2014/chartex" xmlns:cx1="http://schemas.microsoft.com/office/drawing/2015/9/8/chartex" xmlns:cx2="http://schemas.microsoft.com/office/drawing/2015/10/21/chartex" xmlns:cx3="http://schemas.microsoft.com/office/drawing/2016/5/9/chartex" xmlns:cx4="http://schemas.microsoft.com/office/drawing/2016/5/10/chartex" xmlns:cx5="http://schemas.microsoft.com/office/drawing/2016/5/11/chartex" xmlns:cx6="http://schemas.microsoft.com/office/drawing/2016/5/12/chartex" xmlns:cx7="http://schemas.microsoft.com/office/drawing/2016/5/13/chartex" xmlns:cx8="http://schemas.microsoft.com/office/drawing/2016/5/14/chartex" xmlns:mc="http://schemas.openxmlformats.org/markup-compatibility/2006" xmlns:o="urn:schemas-microsoft-com:office:office" xmlns:r="http://schemas.openxmlformats.org/officeDocument/2006/relationships" xmlns:m="http://schemas.openxmlformats.org/officeDocument/2006/math" xmlns:v="urn:schemas-microsoft-com:vml" xmlns:wp14="http://schemas.microsoft.com/office/word/2010/wordprocessingDrawing" xmlns:wp="http://schemas.openxmlformats.org/drawingml/2006/wordprocessingDrawing" xmlns:w10="urn:schemas-microsoft-com:office:word" xmlns:w="http://schemas.openxmlformats.org/wordprocessingml/2006/main" xmlns:w14="http://schemas.microsoft.com/office/word/2010/wordml" xmlns:w15="http://schemas.microsoft.com/office/word/2012/wordml" xmlns:w16se="http://schemas.microsoft.com/office/word/2015/wordml/symex" xmlns:wpg="http://schemas.microsoft.com/office/word/2010/wordprocessingGroup" xmlns:wpi="http://schemas.microsoft.com/office/word/2010/wordprocessingInk" xmlns:wne="http://schemas.microsoft.com/office/word/2006/wordml" xmlns:wps="http://schemas.microsoft.com/office/word/2010/wordprocessingShape" mc:Ignorable="w14 w15 w16se wp14">
   <w:body>
     <w:p>
       <w:pPr>
@@ -25,7 +25,7 @@
       <w:r>
         <w:rPr>
           <w:noProof/>
-          <w:lang w:val="es-ES" w:eastAsia="es-ES"/>
+          <w:lang w:eastAsia="es-AR"/>
         </w:rPr>
         <w:drawing>
           <wp:inline distT="0" distB="0" distL="0" distR="0">
@@ -83,7 +83,7 @@
       <w:r>
         <w:rPr>
           <w:noProof/>
-          <w:lang w:val="es-ES" w:eastAsia="es-ES"/>
+          <w:lang w:eastAsia="es-AR"/>
         </w:rPr>
         <w:drawing>
           <wp:inline distT="0" distB="0" distL="0" distR="0">
@@ -293,20 +293,20 @@
       <w:r>
         <w:rPr>
           <w:noProof/>
-          <w:lang w:val="es-ES" w:eastAsia="es-ES"/>
+          <w:lang w:eastAsia="es-AR"/>
         </w:rPr>
         <w:lastRenderedPageBreak/>
         <w:drawing>
           <wp:anchor distT="0" distB="0" distL="114300" distR="114300" simplePos="0" relativeHeight="251659264" behindDoc="1" locked="0" layoutInCell="1" allowOverlap="1">
             <wp:simplePos x="0" y="0"/>
             <wp:positionH relativeFrom="margin">
-              <wp:posOffset>438150</wp:posOffset>
+              <wp:align>center</wp:align>
             </wp:positionH>
             <wp:positionV relativeFrom="paragraph">
-              <wp:posOffset>577215</wp:posOffset>
+              <wp:posOffset>-996</wp:posOffset>
             </wp:positionV>
-            <wp:extent cx="10713232" cy="4238625"/>
-            <wp:effectExtent l="0" t="0" r="0" b="0"/>
+            <wp:extent cx="9526268" cy="3769010"/>
+            <wp:effectExtent l="0" t="0" r="0" b="3175"/>
             <wp:wrapNone/>
             <wp:docPr id="3" name="Imagen 3"/>
             <wp:cNvGraphicFramePr>
@@ -334,7 +334,7 @@
                   <pic:spPr>
                     <a:xfrm>
                       <a:off x="0" y="0"/>
-                      <a:ext cx="10713232" cy="4238625"/>
+                      <a:ext cx="9526268" cy="3769010"/>
                     </a:xfrm>
                     <a:prstGeom prst="rect">
                       <a:avLst/>
@@ -355,6 +355,8 @@
       <w:r>
         <w:tab/>
       </w:r>
+      <w:bookmarkStart w:id="0" w:name="_GoBack"/>
+      <w:bookmarkEnd w:id="0"/>
     </w:p>
     <w:p>
       <w:pPr>
@@ -375,22 +377,15 @@
       <w:r>
         <w:rPr>
           <w:noProof/>
-          <w:lang w:val="es-ES" w:eastAsia="es-ES"/>
+          <w:u w:val="single"/>
+          <w:lang w:eastAsia="es-AR"/>
         </w:rPr>
         <w:lastRenderedPageBreak/>
         <w:drawing>
-          <wp:anchor distT="0" distB="0" distL="114300" distR="114300" simplePos="0" relativeHeight="251658240" behindDoc="0" locked="0" layoutInCell="1" allowOverlap="1">
-            <wp:simplePos x="0" y="0"/>
-            <wp:positionH relativeFrom="margin">
-              <wp:posOffset>-452755</wp:posOffset>
-            </wp:positionH>
-            <wp:positionV relativeFrom="paragraph">
-              <wp:posOffset>-737235</wp:posOffset>
-            </wp:positionV>
-            <wp:extent cx="10001250" cy="7019925"/>
-            <wp:effectExtent l="0" t="0" r="0" b="9525"/>
-            <wp:wrapNone/>
-            <wp:docPr id="4" name="Imagen 4"/>
+          <wp:inline distT="0" distB="0" distL="0" distR="0">
+            <wp:extent cx="9275445" cy="6038335"/>
+            <wp:effectExtent l="0" t="0" r="1905" b="635"/>
+            <wp:docPr id="5" name="Imagen 5"/>
             <wp:cNvGraphicFramePr>
               <a:graphicFrameLocks xmlns:a="http://schemas.openxmlformats.org/drawingml/2006/main" noChangeAspect="1"/>
             </wp:cNvGraphicFramePr>
@@ -398,7 +393,7 @@
               <a:graphicData uri="http://schemas.openxmlformats.org/drawingml/2006/picture">
                 <pic:pic xmlns:pic="http://schemas.openxmlformats.org/drawingml/2006/picture">
                   <pic:nvPicPr>
-                    <pic:cNvPr id="4" name="Diagrama de secuencia.jpg"/>
+                    <pic:cNvPr id="5" name="Diagrama de secuencia.jpg"/>
                     <pic:cNvPicPr/>
                   </pic:nvPicPr>
                   <pic:blipFill>
@@ -416,7 +411,7 @@
                   <pic:spPr>
                     <a:xfrm>
                       <a:off x="0" y="0"/>
-                      <a:ext cx="10001250" cy="7019925"/>
+                      <a:ext cx="9280531" cy="6041646"/>
                     </a:xfrm>
                     <a:prstGeom prst="rect">
                       <a:avLst/>
@@ -425,13 +420,7 @@
                 </pic:pic>
               </a:graphicData>
             </a:graphic>
-            <wp14:sizeRelH relativeFrom="page">
-              <wp14:pctWidth>0</wp14:pctWidth>
-            </wp14:sizeRelH>
-            <wp14:sizeRelV relativeFrom="page">
-              <wp14:pctHeight>0</wp14:pctHeight>
-            </wp14:sizeRelV>
-          </wp:anchor>
+          </wp:inline>
         </w:drawing>
       </w:r>
     </w:p>
@@ -1278,7 +1267,6 @@
         <w:tab/>
       </w:r>
       <w:r>
-        <w:lastRenderedPageBreak/>
         <w:tab/>
       </w:r>
       <w:r>
@@ -1885,7 +1873,15 @@
                 <w:sz w:val="24"/>
                 <w:szCs w:val="24"/>
               </w:rPr>
-              <w:t>Si los datos son incorrectos se volverá al paso 1, alertando que los datos ingresados son incorrectos.</w:t>
+              <w:t>Si los datos son incorrectos se volverá al paso 1, alertando que los d</w:t>
+            </w:r>
+            <w:r>
+              <w:rPr>
+                <w:rFonts w:ascii="Arial" w:hAnsi="Arial" w:cs="Arial"/>
+                <w:sz w:val="24"/>
+                <w:szCs w:val="24"/>
+              </w:rPr>
+              <w:t>atos ingresados son incorrectos y sumando al contador de intentos fallidos en 1.</w:t>
             </w:r>
           </w:p>
           <w:p>
@@ -1902,7 +1898,23 @@
                 <w:sz w:val="24"/>
                 <w:szCs w:val="24"/>
               </w:rPr>
-              <w:t>Si se ingresan los datos erróneamente tres veces, se enviará un email con una contraseña nueva para que el usuario pueda seguir operando.</w:t>
+              <w:t xml:space="preserve">Si se ingresan los datos erróneamente tres veces, </w:t>
+            </w:r>
+            <w:r>
+              <w:rPr>
+                <w:rFonts w:ascii="Arial" w:hAnsi="Arial" w:cs="Arial"/>
+                <w:sz w:val="24"/>
+                <w:szCs w:val="24"/>
+              </w:rPr>
+              <w:t xml:space="preserve">el usuario se bloqueará y </w:t>
+            </w:r>
+            <w:r>
+              <w:rPr>
+                <w:rFonts w:ascii="Arial" w:hAnsi="Arial" w:cs="Arial"/>
+                <w:sz w:val="24"/>
+                <w:szCs w:val="24"/>
+              </w:rPr>
+              <w:t>se enviará un email con una contraseña nueva para que el usuario pueda seguir operando.</w:t>
             </w:r>
           </w:p>
         </w:tc>
@@ -1927,7 +1939,39 @@
                 <w:sz w:val="24"/>
                 <w:szCs w:val="24"/>
               </w:rPr>
-              <w:t>2 – Se verifican los datos del usuario contra la tabla Usuarios en la base de datos.</w:t>
+              <w:t>2 – Se verifican los dat</w:t>
+            </w:r>
+            <w:r>
+              <w:rPr>
+                <w:rFonts w:ascii="Arial" w:hAnsi="Arial" w:cs="Arial"/>
+                <w:sz w:val="24"/>
+                <w:szCs w:val="24"/>
+              </w:rPr>
+              <w:t>os del usuario contra la tabla “u</w:t>
+            </w:r>
+            <w:r>
+              <w:rPr>
+                <w:rFonts w:ascii="Arial" w:hAnsi="Arial" w:cs="Arial"/>
+                <w:sz w:val="24"/>
+                <w:szCs w:val="24"/>
+              </w:rPr>
+              <w:t>suarios</w:t>
+            </w:r>
+            <w:r>
+              <w:rPr>
+                <w:rFonts w:ascii="Arial" w:hAnsi="Arial" w:cs="Arial"/>
+                <w:sz w:val="24"/>
+                <w:szCs w:val="24"/>
+              </w:rPr>
+              <w:t>”</w:t>
+            </w:r>
+            <w:r>
+              <w:rPr>
+                <w:rFonts w:ascii="Arial" w:hAnsi="Arial" w:cs="Arial"/>
+                <w:sz w:val="24"/>
+                <w:szCs w:val="24"/>
+              </w:rPr>
+              <w:t xml:space="preserve"> en la base de datos.</w:t>
             </w:r>
           </w:p>
         </w:tc>
@@ -1974,7 +2018,7 @@
                 <w:sz w:val="24"/>
                 <w:szCs w:val="24"/>
               </w:rPr>
-              <w:t>3 – Se cargan patentes de usuario.</w:t>
+              <w:t>3 - Se otorga ingreso al sistema.</w:t>
             </w:r>
           </w:p>
         </w:tc>
@@ -1996,7 +2040,24 @@
                 <w:sz w:val="24"/>
                 <w:szCs w:val="24"/>
               </w:rPr>
-              <w:t>Si hubiera un problema en la carga el sistema alertará con un mensaje de error y se volverá al paso 1.</w:t>
+              <w:t xml:space="preserve">Se establece el contador de intentos erróneos en 0 y se guarda en la base de datos. </w:t>
+            </w:r>
+          </w:p>
+          <w:p>
+            <w:pPr>
+              <w:rPr>
+                <w:rFonts w:ascii="Arial" w:hAnsi="Arial" w:cs="Arial"/>
+                <w:sz w:val="24"/>
+                <w:szCs w:val="24"/>
+              </w:rPr>
+            </w:pPr>
+            <w:r>
+              <w:rPr>
+                <w:rFonts w:ascii="Arial" w:hAnsi="Arial" w:cs="Arial"/>
+                <w:sz w:val="24"/>
+                <w:szCs w:val="24"/>
+              </w:rPr>
+              <w:t>Se escribe en la bitácora que el usuario ha ingresado al sistema correctamente.</w:t>
             </w:r>
           </w:p>
         </w:tc>
@@ -2021,7 +2082,70 @@
                 <w:sz w:val="24"/>
                 <w:szCs w:val="24"/>
               </w:rPr>
-              <w:t>4 – Se carga el idioma en el cual el usuario tiene predefinido el uso del sistema.</w:t>
+              <w:t>4</w:t>
+            </w:r>
+            <w:r>
+              <w:rPr>
+                <w:rFonts w:ascii="Arial" w:hAnsi="Arial" w:cs="Arial"/>
+                <w:sz w:val="24"/>
+                <w:szCs w:val="24"/>
+              </w:rPr>
+              <w:t xml:space="preserve"> – Se cargan patentes de usuario.</w:t>
+            </w:r>
+          </w:p>
+        </w:tc>
+        <w:tc>
+          <w:tcPr>
+            <w:tcW w:w="4247" w:type="dxa"/>
+          </w:tcPr>
+          <w:p>
+            <w:pPr>
+              <w:rPr>
+                <w:rFonts w:ascii="Arial" w:hAnsi="Arial" w:cs="Arial"/>
+                <w:sz w:val="24"/>
+                <w:szCs w:val="24"/>
+              </w:rPr>
+            </w:pPr>
+            <w:r>
+              <w:rPr>
+                <w:rFonts w:ascii="Arial" w:hAnsi="Arial" w:cs="Arial"/>
+                <w:sz w:val="24"/>
+                <w:szCs w:val="24"/>
+              </w:rPr>
+              <w:t>Si hubiera un problema en la carga el sistema alertará con un mensaje de error y se volverá al paso 1.</w:t>
+            </w:r>
+          </w:p>
+        </w:tc>
+      </w:tr>
+      <w:tr>
+        <w:tc>
+          <w:tcPr>
+            <w:tcW w:w="4247" w:type="dxa"/>
+            <w:gridSpan w:val="2"/>
+          </w:tcPr>
+          <w:p>
+            <w:pPr>
+              <w:rPr>
+                <w:rFonts w:ascii="Arial" w:hAnsi="Arial" w:cs="Arial"/>
+                <w:sz w:val="24"/>
+                <w:szCs w:val="24"/>
+              </w:rPr>
+            </w:pPr>
+            <w:r>
+              <w:rPr>
+                <w:rFonts w:ascii="Arial" w:hAnsi="Arial" w:cs="Arial"/>
+                <w:sz w:val="24"/>
+                <w:szCs w:val="24"/>
+              </w:rPr>
+              <w:t>5</w:t>
+            </w:r>
+            <w:r>
+              <w:rPr>
+                <w:rFonts w:ascii="Arial" w:hAnsi="Arial" w:cs="Arial"/>
+                <w:sz w:val="24"/>
+                <w:szCs w:val="24"/>
+              </w:rPr>
+              <w:t xml:space="preserve"> – Se carga el idioma en el cual el usuario tiene predefinido el uso del sistema.</w:t>
             </w:r>
           </w:p>
         </w:tc>
@@ -2062,9 +2186,6 @@
                 <w:szCs w:val="24"/>
               </w:rPr>
             </w:pPr>
-            <w:bookmarkStart w:id="0" w:name="_GoBack"/>
-            <w:bookmarkEnd w:id="0"/>
-            <w:proofErr w:type="spellStart"/>
             <w:r>
               <w:rPr>
                 <w:rFonts w:ascii="Arial" w:hAnsi="Arial" w:cs="Arial"/>
@@ -2072,17 +2193,7 @@
                 <w:sz w:val="24"/>
                 <w:szCs w:val="24"/>
               </w:rPr>
-              <w:t>Postcondición</w:t>
-            </w:r>
-            <w:proofErr w:type="spellEnd"/>
-            <w:r>
-              <w:rPr>
-                <w:rFonts w:ascii="Arial" w:hAnsi="Arial" w:cs="Arial"/>
-                <w:b/>
-                <w:sz w:val="24"/>
-                <w:szCs w:val="24"/>
-              </w:rPr>
-              <w:t xml:space="preserve">: </w:t>
+              <w:t xml:space="preserve">Postcondición: </w:t>
             </w:r>
             <w:r>
               <w:rPr>
@@ -2134,7 +2245,7 @@
 </file>
 
 <file path=word/numbering.xml><?xml version="1.0" encoding="utf-8"?>
-<w:numbering xmlns:wpc="http://schemas.microsoft.com/office/word/2010/wordprocessingCanvas" xmlns:mc="http://schemas.openxmlformats.org/markup-compatibility/2006" xmlns:o="urn:schemas-microsoft-com:office:office" xmlns:r="http://schemas.openxmlformats.org/officeDocument/2006/relationships" xmlns:m="http://schemas.openxmlformats.org/officeDocument/2006/math" xmlns:v="urn:schemas-microsoft-com:vml" xmlns:wp14="http://schemas.microsoft.com/office/word/2010/wordprocessingDrawing" xmlns:wp="http://schemas.openxmlformats.org/drawingml/2006/wordprocessingDrawing" xmlns:w10="urn:schemas-microsoft-com:office:word" xmlns:w="http://schemas.openxmlformats.org/wordprocessingml/2006/main" xmlns:w14="http://schemas.microsoft.com/office/word/2010/wordml" xmlns:w15="http://schemas.microsoft.com/office/word/2012/wordml" xmlns:wpg="http://schemas.microsoft.com/office/word/2010/wordprocessingGroup" xmlns:wpi="http://schemas.microsoft.com/office/word/2010/wordprocessingInk" xmlns:wne="http://schemas.microsoft.com/office/word/2006/wordml" xmlns:wps="http://schemas.microsoft.com/office/word/2010/wordprocessingShape" mc:Ignorable="w14 w15 wp14">
+<w:numbering xmlns:wpc="http://schemas.microsoft.com/office/word/2010/wordprocessingCanvas" xmlns:cx="http://schemas.microsoft.com/office/drawing/2014/chartex" xmlns:cx1="http://schemas.microsoft.com/office/drawing/2015/9/8/chartex" xmlns:cx2="http://schemas.microsoft.com/office/drawing/2015/10/21/chartex" xmlns:cx3="http://schemas.microsoft.com/office/drawing/2016/5/9/chartex" xmlns:cx4="http://schemas.microsoft.com/office/drawing/2016/5/10/chartex" xmlns:cx5="http://schemas.microsoft.com/office/drawing/2016/5/11/chartex" xmlns:cx6="http://schemas.microsoft.com/office/drawing/2016/5/12/chartex" xmlns:cx7="http://schemas.microsoft.com/office/drawing/2016/5/13/chartex" xmlns:cx8="http://schemas.microsoft.com/office/drawing/2016/5/14/chartex" xmlns:mc="http://schemas.openxmlformats.org/markup-compatibility/2006" xmlns:o="urn:schemas-microsoft-com:office:office" xmlns:r="http://schemas.openxmlformats.org/officeDocument/2006/relationships" xmlns:m="http://schemas.openxmlformats.org/officeDocument/2006/math" xmlns:v="urn:schemas-microsoft-com:vml" xmlns:wp14="http://schemas.microsoft.com/office/word/2010/wordprocessingDrawing" xmlns:wp="http://schemas.openxmlformats.org/drawingml/2006/wordprocessingDrawing" xmlns:w10="urn:schemas-microsoft-com:office:word" xmlns:w="http://schemas.openxmlformats.org/wordprocessingml/2006/main" xmlns:w14="http://schemas.microsoft.com/office/word/2010/wordml" xmlns:w15="http://schemas.microsoft.com/office/word/2012/wordml" xmlns:w16se="http://schemas.microsoft.com/office/word/2015/wordml/symex" xmlns:wpg="http://schemas.microsoft.com/office/word/2010/wordprocessingGroup" xmlns:wpi="http://schemas.microsoft.com/office/word/2010/wordprocessingInk" xmlns:wne="http://schemas.microsoft.com/office/word/2006/wordml" xmlns:wps="http://schemas.microsoft.com/office/word/2010/wordprocessingShape" mc:Ignorable="w14 w15 w16se wp14">
   <w:abstractNum w:abstractNumId="0" w15:restartNumberingAfterBreak="0">
     <w:nsid w:val="05C90EB7"/>
     <w:multiLevelType w:val="hybridMultilevel"/>
@@ -2255,7 +2366,7 @@
 </file>
 
 <file path=word/styles.xml><?xml version="1.0" encoding="utf-8"?>
-<w:styles xmlns:mc="http://schemas.openxmlformats.org/markup-compatibility/2006" xmlns:r="http://schemas.openxmlformats.org/officeDocument/2006/relationships" xmlns:w="http://schemas.openxmlformats.org/wordprocessingml/2006/main" xmlns:w14="http://schemas.microsoft.com/office/word/2010/wordml" xmlns:w15="http://schemas.microsoft.com/office/word/2012/wordml" mc:Ignorable="w14 w15">
+<w:styles xmlns:mc="http://schemas.openxmlformats.org/markup-compatibility/2006" xmlns:r="http://schemas.openxmlformats.org/officeDocument/2006/relationships" xmlns:w="http://schemas.openxmlformats.org/wordprocessingml/2006/main" xmlns:w14="http://schemas.microsoft.com/office/word/2010/wordml" xmlns:w15="http://schemas.microsoft.com/office/word/2012/wordml" xmlns:w16se="http://schemas.microsoft.com/office/word/2015/wordml/symex" mc:Ignorable="w14 w15 w16se">
   <w:docDefaults>
     <w:rPrDefault>
       <w:rPr>
@@ -2271,7 +2382,7 @@
       </w:pPr>
     </w:pPrDefault>
   </w:docDefaults>
-  <w:latentStyles w:defLockedState="0" w:defUIPriority="99" w:defSemiHidden="0" w:defUnhideWhenUsed="0" w:defQFormat="0" w:count="371">
+  <w:latentStyles w:defLockedState="0" w:defUIPriority="99" w:defSemiHidden="0" w:defUnhideWhenUsed="0" w:defQFormat="0" w:count="374">
     <w:lsdException w:name="Normal" w:uiPriority="0" w:qFormat="1"/>
     <w:lsdException w:name="heading 1" w:uiPriority="9" w:qFormat="1"/>
     <w:lsdException w:name="heading 2" w:semiHidden="1" w:uiPriority="9" w:unhideWhenUsed="1" w:qFormat="1"/>
@@ -2377,7 +2488,6 @@
     <w:lsdException w:name="HTML Sample" w:semiHidden="1" w:unhideWhenUsed="1"/>
     <w:lsdException w:name="HTML Typewriter" w:semiHidden="1" w:unhideWhenUsed="1"/>
     <w:lsdException w:name="HTML Variable" w:semiHidden="1" w:unhideWhenUsed="1"/>
-    <w:lsdException w:name="Normal Table" w:semiHidden="1" w:unhideWhenUsed="1"/>
     <w:lsdException w:name="annotation subject" w:semiHidden="1" w:unhideWhenUsed="1"/>
     <w:lsdException w:name="No List" w:semiHidden="1" w:unhideWhenUsed="1"/>
     <w:lsdException w:name="Outline List 1" w:semiHidden="1" w:unhideWhenUsed="1"/>
@@ -2422,7 +2532,6 @@
     <w:lsdException w:name="Table Professional" w:semiHidden="1" w:unhideWhenUsed="1"/>
     <w:lsdException w:name="Table Subtle 1" w:semiHidden="1" w:unhideWhenUsed="1"/>
     <w:lsdException w:name="Table Subtle 2" w:semiHidden="1" w:unhideWhenUsed="1"/>
-    <w:lsdException w:name="Table Web 1" w:semiHidden="1" w:unhideWhenUsed="1"/>
     <w:lsdException w:name="Table Web 2" w:semiHidden="1" w:unhideWhenUsed="1"/>
     <w:lsdException w:name="Table Web 3" w:semiHidden="1" w:unhideWhenUsed="1"/>
     <w:lsdException w:name="Balloon Text" w:semiHidden="1" w:unhideWhenUsed="1"/>
@@ -2643,6 +2752,9 @@
     <w:lsdException w:name="List Table 5 Dark Accent 6" w:uiPriority="50"/>
     <w:lsdException w:name="List Table 6 Colorful Accent 6" w:uiPriority="51"/>
     <w:lsdException w:name="List Table 7 Colorful Accent 6" w:uiPriority="52"/>
+    <w:lsdException w:name="Mention" w:semiHidden="1" w:unhideWhenUsed="1"/>
+    <w:lsdException w:name="Smart Hyperlink" w:semiHidden="1" w:unhideWhenUsed="1"/>
+    <w:lsdException w:name="Hashtag" w:semiHidden="1" w:unhideWhenUsed="1"/>
   </w:latentStyles>
   <w:style w:type="paragraph" w:default="1" w:styleId="Normal">
     <w:name w:val="Normal"/>
@@ -3073,7 +3185,7 @@
 </file>
 
 <file path=customXml/itemProps1.xml><?xml version="1.0" encoding="utf-8"?>
-<ds:datastoreItem xmlns:ds="http://schemas.openxmlformats.org/officeDocument/2006/customXml" ds:itemID="{ED20F61D-FC93-498F-A7F9-CF0DE927FB3A}">
+<ds:datastoreItem xmlns:ds="http://schemas.openxmlformats.org/officeDocument/2006/customXml" ds:itemID="{1C5722D4-67F4-4476-8F63-B919D9631D13}">
   <ds:schemaRefs>
     <ds:schemaRef ds:uri="http://schemas.openxmlformats.org/officeDocument/2006/bibliography"/>
   </ds:schemaRefs>

</xml_diff>